<commit_message>
changes to HTML, CSS, & JS styling & structure
</commit_message>
<xml_diff>
--- a/docs/Personal Site Plan.docx
+++ b/docs/Personal Site Plan.docx
@@ -177,8 +177,6 @@
       <w:r>
         <w:t>PENDING (list writing styles used)</w:t>
       </w:r>
-      <w:bookmarkStart w:id="0" w:name="_GoBack"/>
-      <w:bookmarkEnd w:id="0"/>
     </w:p>
     <w:p>
       <w:pPr>
@@ -340,6 +338,17 @@
       <w:r>
         <w:t>Side nav bar</w:t>
       </w:r>
+      <w:r>
+        <w:t xml:space="preserve"> – hides</w:t>
+      </w:r>
+    </w:p>
+    <w:p>
+      <w:pPr>
+        <w:pStyle w:val="Section3"/>
+      </w:pPr>
+      <w:r>
+        <w:t>Mobile responsive</w:t>
+      </w:r>
     </w:p>
     <w:p>
       <w:pPr>
@@ -364,10 +373,85 @@
         <w:pStyle w:val="SECTION2"/>
       </w:pPr>
       <w:r>
-        <w:t xml:space="preserve">Primary </w:t>
-      </w:r>
-      <w:r>
-        <w:t>Theme</w:t>
+        <w:lastRenderedPageBreak/>
+        <w:t>Font Family</w:t>
+      </w:r>
+    </w:p>
+    <w:p>
+      <w:pPr>
+        <w:pStyle w:val="Section3"/>
+      </w:pPr>
+      <w:r>
+        <w:t>Headers</w:t>
+      </w:r>
+    </w:p>
+    <w:p>
+      <w:pPr>
+        <w:pStyle w:val="Section3"/>
+      </w:pPr>
+      <w:r>
+        <w:t>Sub headings</w:t>
+      </w:r>
+    </w:p>
+    <w:p>
+      <w:pPr>
+        <w:pStyle w:val="Section3"/>
+      </w:pPr>
+      <w:r>
+        <w:t xml:space="preserve">Body </w:t>
+      </w:r>
+      <w:r>
+        <w:t>Content</w:t>
+      </w:r>
+      <w:r>
+        <w:t xml:space="preserve"> - </w:t>
+      </w:r>
+      <w:bookmarkStart w:id="0" w:name="_GoBack"/>
+      <w:bookmarkEnd w:id="0"/>
+    </w:p>
+    <w:p>
+      <w:pPr>
+        <w:pStyle w:val="Section3"/>
+      </w:pPr>
+    </w:p>
+    <w:p>
+      <w:pPr>
+        <w:pStyle w:val="SECTION2"/>
+      </w:pPr>
+      <w:r>
+        <w:t>Color Structure</w:t>
+      </w:r>
+    </w:p>
+    <w:p>
+      <w:pPr>
+        <w:pStyle w:val="Section3"/>
+      </w:pPr>
+      <w:r>
+        <w:t>Background – white space</w:t>
+      </w:r>
+    </w:p>
+    <w:p>
+      <w:pPr>
+        <w:pStyle w:val="Section3"/>
+      </w:pPr>
+      <w:r>
+        <w:t>Footer – charcoal grey color, white font</w:t>
+      </w:r>
+    </w:p>
+    <w:p>
+      <w:pPr>
+        <w:pStyle w:val="Section3"/>
+      </w:pPr>
+      <w:r>
+        <w:t>Header – red background, white font</w:t>
+      </w:r>
+    </w:p>
+    <w:p>
+      <w:pPr>
+        <w:pStyle w:val="Section3"/>
+      </w:pPr>
+      <w:r>
+        <w:t>Body :</w:t>
       </w:r>
     </w:p>
     <w:p>

</xml_diff>

<commit_message>
Continued revisions on styling to HTML, CSS & JS, pending correction to navbar
</commit_message>
<xml_diff>
--- a/docs/Personal Site Plan.docx
+++ b/docs/Personal Site Plan.docx
@@ -22,6 +22,21 @@
     </w:p>
     <w:p>
       <w:pPr>
+        <w:pStyle w:val="Section3"/>
+      </w:pPr>
+      <w:r>
+        <w:t>Change paragraphs to boxes</w:t>
+      </w:r>
+    </w:p>
+    <w:p>
+      <w:pPr>
+        <w:pStyle w:val="Section3"/>
+      </w:pPr>
+      <w:bookmarkStart w:id="0" w:name="_GoBack"/>
+      <w:bookmarkEnd w:id="0"/>
+    </w:p>
+    <w:p>
+      <w:pPr>
         <w:pStyle w:val="SECTION2"/>
       </w:pPr>
       <w:r>
@@ -336,7 +351,15 @@
         <w:pStyle w:val="Section3"/>
       </w:pPr>
       <w:r>
-        <w:t>Side nav bar</w:t>
+        <w:t xml:space="preserve">Side </w:t>
+      </w:r>
+      <w:proofErr w:type="spellStart"/>
+      <w:r>
+        <w:t>nav</w:t>
+      </w:r>
+      <w:proofErr w:type="spellEnd"/>
+      <w:r>
+        <w:t xml:space="preserve"> bar</w:t>
       </w:r>
       <w:r>
         <w:t xml:space="preserve"> – hides</w:t>
@@ -373,7 +396,6 @@
         <w:pStyle w:val="SECTION2"/>
       </w:pPr>
       <w:r>
-        <w:lastRenderedPageBreak/>
         <w:t>Font Family</w:t>
       </w:r>
     </w:p>
@@ -384,6 +406,9 @@
       <w:r>
         <w:t>Headers</w:t>
       </w:r>
+      <w:r>
+        <w:t xml:space="preserve"> – all caps, </w:t>
+      </w:r>
     </w:p>
     <w:p>
       <w:pPr>
@@ -406,8 +431,6 @@
       <w:r>
         <w:t xml:space="preserve"> - </w:t>
       </w:r>
-      <w:bookmarkStart w:id="0" w:name="_GoBack"/>
-      <w:bookmarkEnd w:id="0"/>
     </w:p>
     <w:p>
       <w:pPr>
@@ -450,9 +473,11 @@
       <w:pPr>
         <w:pStyle w:val="Section3"/>
       </w:pPr>
+      <w:proofErr w:type="gramStart"/>
       <w:r>
         <w:t>Body :</w:t>
       </w:r>
+      <w:proofErr w:type="gramEnd"/>
     </w:p>
     <w:p>
       <w:pPr>

</xml_diff>

<commit_message>
Continued styling & content changes to personal site HTML & CSS files, updates to project outline
</commit_message>
<xml_diff>
--- a/docs/Personal Site Plan.docx
+++ b/docs/Personal Site Plan.docx
@@ -23,17 +23,46 @@
     <w:p>
       <w:pPr>
         <w:pStyle w:val="Section3"/>
-      </w:pPr>
+        <w:numPr>
+          <w:ilvl w:val="0"/>
+          <w:numId w:val="0"/>
+        </w:numPr>
+        <w:ind w:left="2347"/>
+      </w:pPr>
+      <w:r>
+        <w:fldChar w:fldCharType="begin">
+          <w:ffData>
+            <w:name w:val="Check32"/>
+            <w:enabled/>
+            <w:calcOnExit w:val="0"/>
+            <w:checkBox>
+              <w:sizeAuto/>
+              <w:default w:val="0"/>
+            </w:checkBox>
+          </w:ffData>
+        </w:fldChar>
+      </w:r>
+      <w:bookmarkStart w:id="0" w:name="Check32"/>
+      <w:r>
+        <w:instrText xml:space="preserve"> FORMCHECKBOX </w:instrText>
+      </w:r>
+      <w:r>
+        <w:fldChar w:fldCharType="end"/>
+      </w:r>
+      <w:bookmarkEnd w:id="0"/>
+      <w:r>
+        <w:t xml:space="preserve"> </w:t>
+      </w:r>
       <w:r>
         <w:t>Change paragraphs to boxes</w:t>
       </w:r>
+      <w:bookmarkStart w:id="1" w:name="_GoBack"/>
+      <w:bookmarkEnd w:id="1"/>
     </w:p>
     <w:p>
       <w:pPr>
         <w:pStyle w:val="Section3"/>
       </w:pPr>
-      <w:bookmarkStart w:id="0" w:name="_GoBack"/>
-      <w:bookmarkEnd w:id="0"/>
     </w:p>
     <w:p>
       <w:pPr>
@@ -55,11 +84,35 @@
       <w:pPr>
         <w:pStyle w:val="Section3"/>
         <w:numPr>
-          <w:ilvl w:val="3"/>
-          <w:numId w:val="6"/>
+          <w:ilvl w:val="0"/>
+          <w:numId w:val="0"/>
         </w:numPr>
-        <w:ind w:left="2880" w:hanging="450"/>
-      </w:pPr>
+        <w:ind w:left="2430"/>
+      </w:pPr>
+      <w:r>
+        <w:fldChar w:fldCharType="begin">
+          <w:ffData>
+            <w:name w:val="Check1"/>
+            <w:enabled/>
+            <w:calcOnExit w:val="0"/>
+            <w:checkBox>
+              <w:sizeAuto/>
+              <w:default w:val="0"/>
+            </w:checkBox>
+          </w:ffData>
+        </w:fldChar>
+      </w:r>
+      <w:bookmarkStart w:id="2" w:name="Check1"/>
+      <w:r>
+        <w:instrText xml:space="preserve"> FORMCHECKBOX </w:instrText>
+      </w:r>
+      <w:r>
+        <w:fldChar w:fldCharType="end"/>
+      </w:r>
+      <w:bookmarkEnd w:id="2"/>
+      <w:r>
+        <w:t xml:space="preserve"> </w:t>
+      </w:r>
       <w:r>
         <w:t>Simple Simon Project (Adjust styling)</w:t>
       </w:r>
@@ -68,11 +121,35 @@
       <w:pPr>
         <w:pStyle w:val="Section3"/>
         <w:numPr>
-          <w:ilvl w:val="3"/>
-          <w:numId w:val="6"/>
+          <w:ilvl w:val="0"/>
+          <w:numId w:val="0"/>
         </w:numPr>
-        <w:ind w:left="2880" w:hanging="450"/>
-      </w:pPr>
+        <w:ind w:left="2430"/>
+      </w:pPr>
+      <w:r>
+        <w:fldChar w:fldCharType="begin">
+          <w:ffData>
+            <w:name w:val="Check2"/>
+            <w:enabled/>
+            <w:calcOnExit w:val="0"/>
+            <w:checkBox>
+              <w:sizeAuto/>
+              <w:default w:val="0"/>
+            </w:checkBox>
+          </w:ffData>
+        </w:fldChar>
+      </w:r>
+      <w:bookmarkStart w:id="3" w:name="Check2"/>
+      <w:r>
+        <w:instrText xml:space="preserve"> FORMCHECKBOX </w:instrText>
+      </w:r>
+      <w:r>
+        <w:fldChar w:fldCharType="end"/>
+      </w:r>
+      <w:bookmarkEnd w:id="3"/>
+      <w:r>
+        <w:t xml:space="preserve"> </w:t>
+      </w:r>
       <w:r>
         <w:t>Weather Map – pending correction of marker</w:t>
       </w:r>
@@ -81,24 +158,75 @@
       <w:pPr>
         <w:pStyle w:val="Section3"/>
         <w:numPr>
-          <w:ilvl w:val="3"/>
-          <w:numId w:val="6"/>
+          <w:ilvl w:val="0"/>
+          <w:numId w:val="0"/>
         </w:numPr>
-        <w:ind w:left="2880" w:hanging="450"/>
-      </w:pPr>
+        <w:ind w:left="2430"/>
+      </w:pPr>
+      <w:r>
+        <w:fldChar w:fldCharType="begin">
+          <w:ffData>
+            <w:name w:val="Check3"/>
+            <w:enabled/>
+            <w:calcOnExit w:val="0"/>
+            <w:checkBox>
+              <w:sizeAuto/>
+              <w:default w:val="0"/>
+            </w:checkBox>
+          </w:ffData>
+        </w:fldChar>
+      </w:r>
+      <w:bookmarkStart w:id="4" w:name="Check3"/>
+      <w:r>
+        <w:instrText xml:space="preserve"> FORMCHECKBOX </w:instrText>
+      </w:r>
+      <w:r>
+        <w:fldChar w:fldCharType="end"/>
+      </w:r>
+      <w:bookmarkEnd w:id="4"/>
+      <w:r>
+        <w:t xml:space="preserve"> </w:t>
+      </w:r>
       <w:r>
         <w:t>Calculator App – pending correction of left input display</w:t>
+      </w:r>
+      <w:r>
+        <w:t xml:space="preserve"> </w:t>
       </w:r>
     </w:p>
     <w:p>
       <w:pPr>
         <w:pStyle w:val="Section3"/>
         <w:numPr>
-          <w:ilvl w:val="3"/>
-          <w:numId w:val="6"/>
+          <w:ilvl w:val="0"/>
+          <w:numId w:val="0"/>
         </w:numPr>
-        <w:ind w:left="2880" w:hanging="450"/>
-      </w:pPr>
+        <w:ind w:left="2430"/>
+      </w:pPr>
+      <w:r>
+        <w:fldChar w:fldCharType="begin">
+          <w:ffData>
+            <w:name w:val="Check4"/>
+            <w:enabled/>
+            <w:calcOnExit w:val="0"/>
+            <w:checkBox>
+              <w:sizeAuto/>
+              <w:default w:val="0"/>
+            </w:checkBox>
+          </w:ffData>
+        </w:fldChar>
+      </w:r>
+      <w:bookmarkStart w:id="5" w:name="Check4"/>
+      <w:r>
+        <w:instrText xml:space="preserve"> FORMCHECKBOX </w:instrText>
+      </w:r>
+      <w:r>
+        <w:fldChar w:fldCharType="end"/>
+      </w:r>
+      <w:bookmarkEnd w:id="5"/>
+      <w:r>
+        <w:t xml:space="preserve"> </w:t>
+      </w:r>
       <w:r>
         <w:t>Capstone (pending creation)</w:t>
       </w:r>
@@ -107,10 +235,10 @@
       <w:pPr>
         <w:pStyle w:val="Section3"/>
         <w:numPr>
-          <w:ilvl w:val="3"/>
-          <w:numId w:val="6"/>
+          <w:ilvl w:val="0"/>
+          <w:numId w:val="0"/>
         </w:numPr>
-        <w:ind w:left="2880" w:hanging="450"/>
+        <w:ind w:left="2880"/>
       </w:pPr>
     </w:p>
     <w:p>
@@ -124,7 +252,36 @@
     <w:p>
       <w:pPr>
         <w:pStyle w:val="Bullet-Section3"/>
-      </w:pPr>
+        <w:numPr>
+          <w:ilvl w:val="0"/>
+          <w:numId w:val="0"/>
+        </w:numPr>
+        <w:ind w:left="2430"/>
+      </w:pPr>
+      <w:r>
+        <w:fldChar w:fldCharType="begin">
+          <w:ffData>
+            <w:name w:val="Check5"/>
+            <w:enabled/>
+            <w:calcOnExit w:val="0"/>
+            <w:checkBox>
+              <w:sizeAuto/>
+              <w:default w:val="0"/>
+            </w:checkBox>
+          </w:ffData>
+        </w:fldChar>
+      </w:r>
+      <w:bookmarkStart w:id="6" w:name="Check5"/>
+      <w:r>
+        <w:instrText xml:space="preserve"> FORMCHECKBOX </w:instrText>
+      </w:r>
+      <w:r>
+        <w:fldChar w:fldCharType="end"/>
+      </w:r>
+      <w:bookmarkEnd w:id="6"/>
+      <w:r>
+        <w:t xml:space="preserve"> </w:t>
+      </w:r>
       <w:r>
         <w:t>Logos</w:t>
       </w:r>
@@ -132,7 +289,36 @@
     <w:p>
       <w:pPr>
         <w:pStyle w:val="Bullet-Section3"/>
-      </w:pPr>
+        <w:numPr>
+          <w:ilvl w:val="0"/>
+          <w:numId w:val="0"/>
+        </w:numPr>
+        <w:ind w:left="2430"/>
+      </w:pPr>
+      <w:r>
+        <w:fldChar w:fldCharType="begin">
+          <w:ffData>
+            <w:name w:val="Check6"/>
+            <w:enabled/>
+            <w:calcOnExit w:val="0"/>
+            <w:checkBox>
+              <w:sizeAuto/>
+              <w:default w:val="0"/>
+            </w:checkBox>
+          </w:ffData>
+        </w:fldChar>
+      </w:r>
+      <w:bookmarkStart w:id="7" w:name="Check6"/>
+      <w:r>
+        <w:instrText xml:space="preserve"> FORMCHECKBOX </w:instrText>
+      </w:r>
+      <w:r>
+        <w:fldChar w:fldCharType="end"/>
+      </w:r>
+      <w:bookmarkEnd w:id="7"/>
+      <w:r>
+        <w:t xml:space="preserve"> </w:t>
+      </w:r>
       <w:r>
         <w:t>Product images</w:t>
       </w:r>
@@ -148,7 +334,36 @@
     <w:p>
       <w:pPr>
         <w:pStyle w:val="Bullet-Section3"/>
-      </w:pPr>
+        <w:numPr>
+          <w:ilvl w:val="0"/>
+          <w:numId w:val="0"/>
+        </w:numPr>
+        <w:ind w:left="2430"/>
+      </w:pPr>
+      <w:r>
+        <w:fldChar w:fldCharType="begin">
+          <w:ffData>
+            <w:name w:val="Check7"/>
+            <w:enabled/>
+            <w:calcOnExit w:val="0"/>
+            <w:checkBox>
+              <w:sizeAuto/>
+              <w:default w:val="0"/>
+            </w:checkBox>
+          </w:ffData>
+        </w:fldChar>
+      </w:r>
+      <w:bookmarkStart w:id="8" w:name="Check7"/>
+      <w:r>
+        <w:instrText xml:space="preserve"> FORMCHECKBOX </w:instrText>
+      </w:r>
+      <w:r>
+        <w:fldChar w:fldCharType="end"/>
+      </w:r>
+      <w:bookmarkEnd w:id="8"/>
+      <w:r>
+        <w:t xml:space="preserve"> </w:t>
+      </w:r>
       <w:r>
         <w:t>Standard Operating Procedures</w:t>
       </w:r>
@@ -156,7 +371,36 @@
     <w:p>
       <w:pPr>
         <w:pStyle w:val="Bullet-Section3"/>
-      </w:pPr>
+        <w:numPr>
+          <w:ilvl w:val="0"/>
+          <w:numId w:val="0"/>
+        </w:numPr>
+        <w:ind w:left="2430"/>
+      </w:pPr>
+      <w:r>
+        <w:fldChar w:fldCharType="begin">
+          <w:ffData>
+            <w:name w:val="Check8"/>
+            <w:enabled/>
+            <w:calcOnExit w:val="0"/>
+            <w:checkBox>
+              <w:sizeAuto/>
+              <w:default w:val="0"/>
+            </w:checkBox>
+          </w:ffData>
+        </w:fldChar>
+      </w:r>
+      <w:bookmarkStart w:id="9" w:name="Check8"/>
+      <w:r>
+        <w:instrText xml:space="preserve"> FORMCHECKBOX </w:instrText>
+      </w:r>
+      <w:r>
+        <w:fldChar w:fldCharType="end"/>
+      </w:r>
+      <w:bookmarkEnd w:id="9"/>
+      <w:r>
+        <w:t xml:space="preserve"> </w:t>
+      </w:r>
       <w:r>
         <w:t>Software Development Business Requirements</w:t>
       </w:r>
@@ -164,7 +408,36 @@
     <w:p>
       <w:pPr>
         <w:pStyle w:val="Bullet-Section3"/>
-      </w:pPr>
+        <w:numPr>
+          <w:ilvl w:val="0"/>
+          <w:numId w:val="0"/>
+        </w:numPr>
+        <w:ind w:left="2430"/>
+      </w:pPr>
+      <w:r>
+        <w:fldChar w:fldCharType="begin">
+          <w:ffData>
+            <w:name w:val="Check9"/>
+            <w:enabled/>
+            <w:calcOnExit w:val="0"/>
+            <w:checkBox>
+              <w:sizeAuto/>
+              <w:default w:val="0"/>
+            </w:checkBox>
+          </w:ffData>
+        </w:fldChar>
+      </w:r>
+      <w:bookmarkStart w:id="10" w:name="Check9"/>
+      <w:r>
+        <w:instrText xml:space="preserve"> FORMCHECKBOX </w:instrText>
+      </w:r>
+      <w:r>
+        <w:fldChar w:fldCharType="end"/>
+      </w:r>
+      <w:bookmarkEnd w:id="10"/>
+      <w:r>
+        <w:t xml:space="preserve"> </w:t>
+      </w:r>
       <w:r>
         <w:t xml:space="preserve">Disaster Recovery/Business Continuity </w:t>
       </w:r>
@@ -172,7 +445,36 @@
     <w:p>
       <w:pPr>
         <w:pStyle w:val="Bullet-Section3"/>
-      </w:pPr>
+        <w:numPr>
+          <w:ilvl w:val="0"/>
+          <w:numId w:val="0"/>
+        </w:numPr>
+        <w:ind w:left="2430"/>
+      </w:pPr>
+      <w:r>
+        <w:fldChar w:fldCharType="begin">
+          <w:ffData>
+            <w:name w:val="Check10"/>
+            <w:enabled/>
+            <w:calcOnExit w:val="0"/>
+            <w:checkBox>
+              <w:sizeAuto/>
+              <w:default w:val="0"/>
+            </w:checkBox>
+          </w:ffData>
+        </w:fldChar>
+      </w:r>
+      <w:bookmarkStart w:id="11" w:name="Check10"/>
+      <w:r>
+        <w:instrText xml:space="preserve"> FORMCHECKBOX </w:instrText>
+      </w:r>
+      <w:r>
+        <w:fldChar w:fldCharType="end"/>
+      </w:r>
+      <w:bookmarkEnd w:id="11"/>
+      <w:r>
+        <w:t xml:space="preserve"> </w:t>
+      </w:r>
       <w:r>
         <w:t>Work Instructions</w:t>
       </w:r>
@@ -180,7 +482,36 @@
     <w:p>
       <w:pPr>
         <w:pStyle w:val="Bullet-Section3"/>
-      </w:pPr>
+        <w:numPr>
+          <w:ilvl w:val="0"/>
+          <w:numId w:val="0"/>
+        </w:numPr>
+        <w:ind w:left="2430"/>
+      </w:pPr>
+      <w:r>
+        <w:fldChar w:fldCharType="begin">
+          <w:ffData>
+            <w:name w:val="Check11"/>
+            <w:enabled/>
+            <w:calcOnExit w:val="0"/>
+            <w:checkBox>
+              <w:sizeAuto/>
+              <w:default w:val="0"/>
+            </w:checkBox>
+          </w:ffData>
+        </w:fldChar>
+      </w:r>
+      <w:bookmarkStart w:id="12" w:name="Check11"/>
+      <w:r>
+        <w:instrText xml:space="preserve"> FORMCHECKBOX </w:instrText>
+      </w:r>
+      <w:r>
+        <w:fldChar w:fldCharType="end"/>
+      </w:r>
+      <w:bookmarkEnd w:id="12"/>
+      <w:r>
+        <w:t xml:space="preserve"> </w:t>
+      </w:r>
       <w:r>
         <w:t>Reporting</w:t>
       </w:r>
@@ -188,7 +519,36 @@
     <w:p>
       <w:pPr>
         <w:pStyle w:val="Bullet-Section3"/>
-      </w:pPr>
+        <w:numPr>
+          <w:ilvl w:val="0"/>
+          <w:numId w:val="0"/>
+        </w:numPr>
+        <w:ind w:left="2430"/>
+      </w:pPr>
+      <w:r>
+        <w:fldChar w:fldCharType="begin">
+          <w:ffData>
+            <w:name w:val="Check12"/>
+            <w:enabled/>
+            <w:calcOnExit w:val="0"/>
+            <w:checkBox>
+              <w:sizeAuto/>
+              <w:default w:val="0"/>
+            </w:checkBox>
+          </w:ffData>
+        </w:fldChar>
+      </w:r>
+      <w:bookmarkStart w:id="13" w:name="Check12"/>
+      <w:r>
+        <w:instrText xml:space="preserve"> FORMCHECKBOX </w:instrText>
+      </w:r>
+      <w:r>
+        <w:fldChar w:fldCharType="end"/>
+      </w:r>
+      <w:bookmarkEnd w:id="13"/>
+      <w:r>
+        <w:t xml:space="preserve"> </w:t>
+      </w:r>
       <w:r>
         <w:t>PENDING (list writing styles used)</w:t>
       </w:r>
@@ -204,7 +564,36 @@
     <w:p>
       <w:pPr>
         <w:pStyle w:val="Bullet-Section3"/>
-      </w:pPr>
+        <w:numPr>
+          <w:ilvl w:val="0"/>
+          <w:numId w:val="0"/>
+        </w:numPr>
+        <w:ind w:left="2430"/>
+      </w:pPr>
+      <w:r>
+        <w:fldChar w:fldCharType="begin">
+          <w:ffData>
+            <w:name w:val="Check13"/>
+            <w:enabled/>
+            <w:calcOnExit w:val="0"/>
+            <w:checkBox>
+              <w:sizeAuto/>
+              <w:default w:val="0"/>
+            </w:checkBox>
+          </w:ffData>
+        </w:fldChar>
+      </w:r>
+      <w:bookmarkStart w:id="14" w:name="Check13"/>
+      <w:r>
+        <w:instrText xml:space="preserve"> FORMCHECKBOX </w:instrText>
+      </w:r>
+      <w:r>
+        <w:fldChar w:fldCharType="end"/>
+      </w:r>
+      <w:bookmarkEnd w:id="14"/>
+      <w:r>
+        <w:t xml:space="preserve"> </w:t>
+      </w:r>
       <w:r>
         <w:t>Essays</w:t>
       </w:r>
@@ -212,7 +601,36 @@
     <w:p>
       <w:pPr>
         <w:pStyle w:val="Bullet-Section3"/>
-      </w:pPr>
+        <w:numPr>
+          <w:ilvl w:val="0"/>
+          <w:numId w:val="0"/>
+        </w:numPr>
+        <w:ind w:left="2430"/>
+      </w:pPr>
+      <w:r>
+        <w:fldChar w:fldCharType="begin">
+          <w:ffData>
+            <w:name w:val="Check14"/>
+            <w:enabled/>
+            <w:calcOnExit w:val="0"/>
+            <w:checkBox>
+              <w:sizeAuto/>
+              <w:default w:val="0"/>
+            </w:checkBox>
+          </w:ffData>
+        </w:fldChar>
+      </w:r>
+      <w:bookmarkStart w:id="15" w:name="Check14"/>
+      <w:r>
+        <w:instrText xml:space="preserve"> FORMCHECKBOX </w:instrText>
+      </w:r>
+      <w:r>
+        <w:fldChar w:fldCharType="end"/>
+      </w:r>
+      <w:bookmarkEnd w:id="15"/>
+      <w:r>
+        <w:t xml:space="preserve"> </w:t>
+      </w:r>
       <w:r>
         <w:t>Copy Editing &amp; Writing</w:t>
       </w:r>
@@ -220,7 +638,36 @@
     <w:p>
       <w:pPr>
         <w:pStyle w:val="Bullet-Section3"/>
-      </w:pPr>
+        <w:numPr>
+          <w:ilvl w:val="0"/>
+          <w:numId w:val="0"/>
+        </w:numPr>
+        <w:ind w:left="2430"/>
+      </w:pPr>
+      <w:r>
+        <w:fldChar w:fldCharType="begin">
+          <w:ffData>
+            <w:name w:val="Check15"/>
+            <w:enabled/>
+            <w:calcOnExit w:val="0"/>
+            <w:checkBox>
+              <w:sizeAuto/>
+              <w:default w:val="0"/>
+            </w:checkBox>
+          </w:ffData>
+        </w:fldChar>
+      </w:r>
+      <w:bookmarkStart w:id="16" w:name="Check15"/>
+      <w:r>
+        <w:instrText xml:space="preserve"> FORMCHECKBOX </w:instrText>
+      </w:r>
+      <w:r>
+        <w:fldChar w:fldCharType="end"/>
+      </w:r>
+      <w:bookmarkEnd w:id="16"/>
+      <w:r>
+        <w:t xml:space="preserve"> </w:t>
+      </w:r>
       <w:r>
         <w:t>Proof-Reading</w:t>
       </w:r>
@@ -228,7 +675,36 @@
     <w:p>
       <w:pPr>
         <w:pStyle w:val="Bullet-Section3"/>
-      </w:pPr>
+        <w:numPr>
+          <w:ilvl w:val="0"/>
+          <w:numId w:val="0"/>
+        </w:numPr>
+        <w:ind w:left="2430"/>
+      </w:pPr>
+      <w:r>
+        <w:fldChar w:fldCharType="begin">
+          <w:ffData>
+            <w:name w:val="Check16"/>
+            <w:enabled/>
+            <w:calcOnExit w:val="0"/>
+            <w:checkBox>
+              <w:sizeAuto/>
+              <w:default w:val="0"/>
+            </w:checkBox>
+          </w:ffData>
+        </w:fldChar>
+      </w:r>
+      <w:bookmarkStart w:id="17" w:name="Check16"/>
+      <w:r>
+        <w:instrText xml:space="preserve"> FORMCHECKBOX </w:instrText>
+      </w:r>
+      <w:r>
+        <w:fldChar w:fldCharType="end"/>
+      </w:r>
+      <w:bookmarkEnd w:id="17"/>
+      <w:r>
+        <w:t xml:space="preserve"> </w:t>
+      </w:r>
       <w:r>
         <w:t>Manuscript writing</w:t>
       </w:r>
@@ -236,7 +712,36 @@
     <w:p>
       <w:pPr>
         <w:pStyle w:val="Bullet-Section3"/>
-      </w:pPr>
+        <w:numPr>
+          <w:ilvl w:val="0"/>
+          <w:numId w:val="0"/>
+        </w:numPr>
+        <w:ind w:left="2430"/>
+      </w:pPr>
+      <w:r>
+        <w:fldChar w:fldCharType="begin">
+          <w:ffData>
+            <w:name w:val="Check17"/>
+            <w:enabled/>
+            <w:calcOnExit w:val="0"/>
+            <w:checkBox>
+              <w:sizeAuto/>
+              <w:default w:val="0"/>
+            </w:checkBox>
+          </w:ffData>
+        </w:fldChar>
+      </w:r>
+      <w:bookmarkStart w:id="18" w:name="Check17"/>
+      <w:r>
+        <w:instrText xml:space="preserve"> FORMCHECKBOX </w:instrText>
+      </w:r>
+      <w:r>
+        <w:fldChar w:fldCharType="end"/>
+      </w:r>
+      <w:bookmarkEnd w:id="18"/>
+      <w:r>
+        <w:t xml:space="preserve"> </w:t>
+      </w:r>
       <w:r>
         <w:t>Website content</w:t>
       </w:r>
@@ -252,10 +757,75 @@
     <w:p>
       <w:pPr>
         <w:pStyle w:val="Section3"/>
+        <w:numPr>
+          <w:ilvl w:val="0"/>
+          <w:numId w:val="0"/>
+        </w:numPr>
+        <w:ind w:left="2347"/>
+      </w:pPr>
+      <w:r>
+        <w:fldChar w:fldCharType="begin">
+          <w:ffData>
+            <w:name w:val="Check18"/>
+            <w:enabled/>
+            <w:calcOnExit w:val="0"/>
+            <w:checkBox>
+              <w:sizeAuto/>
+              <w:default w:val="0"/>
+            </w:checkBox>
+          </w:ffData>
+        </w:fldChar>
+      </w:r>
+      <w:bookmarkStart w:id="19" w:name="Check18"/>
+      <w:r>
+        <w:instrText xml:space="preserve"> FORMCHECKBOX </w:instrText>
+      </w:r>
+      <w:r>
+        <w:fldChar w:fldCharType="end"/>
+      </w:r>
+      <w:bookmarkEnd w:id="19"/>
+      <w:r>
+        <w:t xml:space="preserve"> </w:t>
+      </w:r>
+    </w:p>
+    <w:p>
+      <w:pPr>
+        <w:pStyle w:val="Section3"/>
       </w:pPr>
       <w:r>
         <w:t>Management Consulting</w:t>
       </w:r>
+    </w:p>
+    <w:p>
+      <w:pPr>
+        <w:pStyle w:val="Section3"/>
+        <w:numPr>
+          <w:ilvl w:val="0"/>
+          <w:numId w:val="0"/>
+        </w:numPr>
+        <w:ind w:left="2347"/>
+      </w:pPr>
+      <w:r>
+        <w:fldChar w:fldCharType="begin">
+          <w:ffData>
+            <w:name w:val="Check19"/>
+            <w:enabled/>
+            <w:calcOnExit w:val="0"/>
+            <w:checkBox>
+              <w:sizeAuto/>
+              <w:default w:val="0"/>
+            </w:checkBox>
+          </w:ffData>
+        </w:fldChar>
+      </w:r>
+      <w:bookmarkStart w:id="20" w:name="Check19"/>
+      <w:r>
+        <w:instrText xml:space="preserve"> FORMCHECKBOX </w:instrText>
+      </w:r>
+      <w:r>
+        <w:fldChar w:fldCharType="end"/>
+      </w:r>
+      <w:bookmarkEnd w:id="20"/>
     </w:p>
     <w:p>
       <w:pPr>
@@ -341,7 +911,36 @@
     <w:p>
       <w:pPr>
         <w:pStyle w:val="Section3"/>
-      </w:pPr>
+        <w:numPr>
+          <w:ilvl w:val="0"/>
+          <w:numId w:val="0"/>
+        </w:numPr>
+        <w:ind w:left="2347"/>
+      </w:pPr>
+      <w:r>
+        <w:fldChar w:fldCharType="begin">
+          <w:ffData>
+            <w:name w:val="Check20"/>
+            <w:enabled/>
+            <w:calcOnExit w:val="0"/>
+            <w:checkBox>
+              <w:sizeAuto/>
+              <w:default w:val="0"/>
+            </w:checkBox>
+          </w:ffData>
+        </w:fldChar>
+      </w:r>
+      <w:bookmarkStart w:id="21" w:name="Check20"/>
+      <w:r>
+        <w:instrText xml:space="preserve"> FORMCHECKBOX </w:instrText>
+      </w:r>
+      <w:r>
+        <w:fldChar w:fldCharType="end"/>
+      </w:r>
+      <w:bookmarkEnd w:id="21"/>
+      <w:r>
+        <w:t xml:space="preserve"> </w:t>
+      </w:r>
       <w:r>
         <w:t>Links to social media sites in footer</w:t>
       </w:r>
@@ -349,26 +948,148 @@
     <w:p>
       <w:pPr>
         <w:pStyle w:val="Section3"/>
-      </w:pPr>
-      <w:r>
-        <w:t xml:space="preserve">Side </w:t>
-      </w:r>
-      <w:proofErr w:type="spellStart"/>
-      <w:r>
-        <w:t>nav</w:t>
-      </w:r>
-      <w:proofErr w:type="spellEnd"/>
-      <w:r>
-        <w:t xml:space="preserve"> bar</w:t>
-      </w:r>
-      <w:r>
-        <w:t xml:space="preserve"> – hides</w:t>
+        <w:numPr>
+          <w:ilvl w:val="0"/>
+          <w:numId w:val="0"/>
+        </w:numPr>
+        <w:ind w:left="2347"/>
+      </w:pPr>
+      <w:r>
+        <w:lastRenderedPageBreak/>
+        <w:fldChar w:fldCharType="begin">
+          <w:ffData>
+            <w:name w:val="Check21"/>
+            <w:enabled/>
+            <w:calcOnExit w:val="0"/>
+            <w:checkBox>
+              <w:sizeAuto/>
+              <w:default w:val="0"/>
+            </w:checkBox>
+          </w:ffData>
+        </w:fldChar>
+      </w:r>
+      <w:bookmarkStart w:id="22" w:name="Check21"/>
+      <w:r>
+        <w:instrText xml:space="preserve"> FORMCHECKBOX </w:instrText>
+      </w:r>
+      <w:r>
+        <w:fldChar w:fldCharType="end"/>
+      </w:r>
+      <w:bookmarkEnd w:id="22"/>
+      <w:r>
+        <w:t xml:space="preserve"> </w:t>
+      </w:r>
+      <w:r>
+        <w:t>Use paperclips as the menu b</w:t>
+      </w:r>
+      <w:r>
+        <w:t>uttons for the navigation menu – dangling from the rope holding the binder clip</w:t>
+      </w:r>
+      <w:r>
+        <w:t xml:space="preserve"> – possibly add animation to move the clips side to side</w:t>
       </w:r>
     </w:p>
     <w:p>
       <w:pPr>
         <w:pStyle w:val="Section3"/>
-      </w:pPr>
+        <w:numPr>
+          <w:ilvl w:val="0"/>
+          <w:numId w:val="0"/>
+        </w:numPr>
+        <w:ind w:left="2347"/>
+      </w:pPr>
+      <w:r>
+        <w:fldChar w:fldCharType="begin">
+          <w:ffData>
+            <w:name w:val="Check23"/>
+            <w:enabled/>
+            <w:calcOnExit w:val="0"/>
+            <w:checkBox>
+              <w:sizeAuto/>
+              <w:default w:val="0"/>
+            </w:checkBox>
+          </w:ffData>
+        </w:fldChar>
+      </w:r>
+      <w:bookmarkStart w:id="23" w:name="Check23"/>
+      <w:r>
+        <w:instrText xml:space="preserve"> FORMCHECKBOX </w:instrText>
+      </w:r>
+      <w:r>
+        <w:fldChar w:fldCharType="end"/>
+      </w:r>
+      <w:bookmarkEnd w:id="23"/>
+      <w:r>
+        <w:t xml:space="preserve"> Move the header up to top of page</w:t>
+      </w:r>
+    </w:p>
+    <w:p>
+      <w:pPr>
+        <w:pStyle w:val="Section3"/>
+        <w:numPr>
+          <w:ilvl w:val="0"/>
+          <w:numId w:val="0"/>
+        </w:numPr>
+        <w:ind w:left="2347"/>
+      </w:pPr>
+      <w:r>
+        <w:fldChar w:fldCharType="begin">
+          <w:ffData>
+            <w:name w:val="Check24"/>
+            <w:enabled/>
+            <w:calcOnExit w:val="0"/>
+            <w:checkBox>
+              <w:sizeAuto/>
+              <w:default w:val="0"/>
+            </w:checkBox>
+          </w:ffData>
+        </w:fldChar>
+      </w:r>
+      <w:bookmarkStart w:id="24" w:name="Check24"/>
+      <w:r>
+        <w:instrText xml:space="preserve"> FORMCHECKBOX </w:instrText>
+      </w:r>
+      <w:r>
+        <w:fldChar w:fldCharType="end"/>
+      </w:r>
+      <w:bookmarkEnd w:id="24"/>
+      <w:r>
+        <w:t xml:space="preserve"> Adjust background image – move up &amp; left (float?)</w:t>
+      </w:r>
+    </w:p>
+    <w:p>
+      <w:pPr>
+        <w:pStyle w:val="Section3"/>
+        <w:numPr>
+          <w:ilvl w:val="0"/>
+          <w:numId w:val="0"/>
+        </w:numPr>
+        <w:ind w:left="2347"/>
+      </w:pPr>
+      <w:r>
+        <w:fldChar w:fldCharType="begin">
+          <w:ffData>
+            <w:name w:val="Check22"/>
+            <w:enabled/>
+            <w:calcOnExit w:val="0"/>
+            <w:checkBox>
+              <w:sizeAuto/>
+              <w:default w:val="0"/>
+            </w:checkBox>
+          </w:ffData>
+        </w:fldChar>
+      </w:r>
+      <w:bookmarkStart w:id="25" w:name="Check22"/>
+      <w:r>
+        <w:instrText xml:space="preserve"> FORMCHECKBOX </w:instrText>
+      </w:r>
+      <w:r>
+        <w:fldChar w:fldCharType="end"/>
+      </w:r>
+      <w:bookmarkEnd w:id="25"/>
+      <w:r>
+        <w:t xml:space="preserve"> </w:t>
+      </w:r>
       <w:r>
         <w:t>Mobile responsive</w:t>
       </w:r>
@@ -505,6 +1226,267 @@
       </w:pPr>
       <w:r>
         <w:t>functions</w:t>
+      </w:r>
+    </w:p>
+    <w:p>
+      <w:pPr>
+        <w:pStyle w:val="SECTION2"/>
+      </w:pPr>
+      <w:r>
+        <w:t>Animations</w:t>
+      </w:r>
+    </w:p>
+    <w:p>
+      <w:pPr>
+        <w:ind w:left="2160"/>
+      </w:pPr>
+      <w:r>
+        <w:fldChar w:fldCharType="begin">
+          <w:ffData>
+            <w:name w:val="Check25"/>
+            <w:enabled/>
+            <w:calcOnExit w:val="0"/>
+            <w:checkBox>
+              <w:sizeAuto/>
+              <w:default w:val="0"/>
+            </w:checkBox>
+          </w:ffData>
+        </w:fldChar>
+      </w:r>
+      <w:bookmarkStart w:id="26" w:name="Check25"/>
+      <w:r>
+        <w:instrText xml:space="preserve"> FORMCHECKBOX </w:instrText>
+      </w:r>
+      <w:r>
+        <w:fldChar w:fldCharType="end"/>
+      </w:r>
+      <w:bookmarkEnd w:id="26"/>
+      <w:r>
+        <w:t xml:space="preserve"> drop in services on paper background on a delay</w:t>
+      </w:r>
+    </w:p>
+    <w:p>
+      <w:pPr>
+        <w:ind w:left="2160"/>
+      </w:pPr>
+      <w:r>
+        <w:fldChar w:fldCharType="begin">
+          <w:ffData>
+            <w:name w:val="Check26"/>
+            <w:enabled/>
+            <w:calcOnExit w:val="0"/>
+            <w:checkBox>
+              <w:sizeAuto/>
+              <w:default w:val="0"/>
+            </w:checkBox>
+          </w:ffData>
+        </w:fldChar>
+      </w:r>
+      <w:bookmarkStart w:id="27" w:name="Check26"/>
+      <w:r>
+        <w:instrText xml:space="preserve"> FORMCHECKBOX </w:instrText>
+      </w:r>
+      <w:r>
+        <w:fldChar w:fldCharType="end"/>
+      </w:r>
+      <w:bookmarkEnd w:id="27"/>
+      <w:r>
+        <w:t xml:space="preserve"> light up services when clicked</w:t>
+      </w:r>
+    </w:p>
+    <w:p>
+      <w:pPr>
+        <w:pStyle w:val="SECTION2"/>
+      </w:pPr>
+      <w:r>
+        <w:t>Page redirects</w:t>
+      </w:r>
+    </w:p>
+    <w:p>
+      <w:pPr>
+        <w:ind w:left="1440" w:firstLine="720"/>
+      </w:pPr>
+      <w:r>
+        <w:fldChar w:fldCharType="begin">
+          <w:ffData>
+            <w:name w:val="Check27"/>
+            <w:enabled/>
+            <w:calcOnExit w:val="0"/>
+            <w:checkBox>
+              <w:sizeAuto/>
+              <w:default w:val="0"/>
+            </w:checkBox>
+          </w:ffData>
+        </w:fldChar>
+      </w:r>
+      <w:bookmarkStart w:id="28" w:name="Check27"/>
+      <w:r>
+        <w:instrText xml:space="preserve"> FORMCHECKBOX </w:instrText>
+      </w:r>
+      <w:r>
+        <w:fldChar w:fldCharType="end"/>
+      </w:r>
+      <w:bookmarkEnd w:id="28"/>
+      <w:r>
+        <w:t xml:space="preserve"> More info</w:t>
+      </w:r>
+    </w:p>
+    <w:p>
+      <w:pPr>
+        <w:ind w:left="1440" w:firstLine="720"/>
+      </w:pPr>
+      <w:r>
+        <w:fldChar w:fldCharType="begin">
+          <w:ffData>
+            <w:name w:val="Check28"/>
+            <w:enabled/>
+            <w:calcOnExit w:val="0"/>
+            <w:checkBox>
+              <w:sizeAuto/>
+              <w:default w:val="0"/>
+            </w:checkBox>
+          </w:ffData>
+        </w:fldChar>
+      </w:r>
+      <w:bookmarkStart w:id="29" w:name="Check28"/>
+      <w:r>
+        <w:instrText xml:space="preserve"> FORMCHECKBOX </w:instrText>
+      </w:r>
+      <w:r>
+        <w:fldChar w:fldCharType="end"/>
+      </w:r>
+      <w:bookmarkEnd w:id="29"/>
+      <w:r>
+        <w:t xml:space="preserve"> Specific projects</w:t>
+      </w:r>
+    </w:p>
+    <w:p>
+      <w:pPr>
+        <w:ind w:left="1440" w:firstLine="720"/>
+      </w:pPr>
+      <w:r>
+        <w:fldChar w:fldCharType="begin">
+          <w:ffData>
+            <w:name w:val="Check29"/>
+            <w:enabled/>
+            <w:calcOnExit w:val="0"/>
+            <w:checkBox>
+              <w:sizeAuto/>
+              <w:default w:val="0"/>
+            </w:checkBox>
+          </w:ffData>
+        </w:fldChar>
+      </w:r>
+      <w:bookmarkStart w:id="30" w:name="Check29"/>
+      <w:r>
+        <w:instrText xml:space="preserve"> FORMCHECKBOX </w:instrText>
+      </w:r>
+      <w:r>
+        <w:fldChar w:fldCharType="end"/>
+      </w:r>
+      <w:bookmarkEnd w:id="30"/>
+      <w:r>
+        <w:t xml:space="preserve"> Contact</w:t>
+      </w:r>
+    </w:p>
+    <w:p>
+      <w:pPr>
+        <w:ind w:left="1440" w:firstLine="720"/>
+      </w:pPr>
+      <w:r>
+        <w:fldChar w:fldCharType="begin">
+          <w:ffData>
+            <w:name w:val="Check30"/>
+            <w:enabled/>
+            <w:calcOnExit w:val="0"/>
+            <w:checkBox>
+              <w:sizeAuto/>
+              <w:default w:val="0"/>
+            </w:checkBox>
+          </w:ffData>
+        </w:fldChar>
+      </w:r>
+      <w:bookmarkStart w:id="31" w:name="Check30"/>
+      <w:r>
+        <w:instrText xml:space="preserve"> FORMCHECKBOX </w:instrText>
+      </w:r>
+      <w:r>
+        <w:fldChar w:fldCharType="end"/>
+      </w:r>
+      <w:bookmarkEnd w:id="31"/>
+      <w:r>
+        <w:t xml:space="preserve"> IMDB</w:t>
+      </w:r>
+    </w:p>
+    <w:p>
+      <w:pPr>
+        <w:ind w:left="1440" w:firstLine="720"/>
+      </w:pPr>
+      <w:r>
+        <w:fldChar w:fldCharType="begin">
+          <w:ffData>
+            <w:name w:val="Check31"/>
+            <w:enabled/>
+            <w:calcOnExit w:val="0"/>
+            <w:checkBox>
+              <w:size w:val="20"/>
+              <w:default w:val="1"/>
+            </w:checkBox>
+          </w:ffData>
+        </w:fldChar>
+      </w:r>
+      <w:bookmarkStart w:id="32" w:name="Check31"/>
+      <w:r>
+        <w:instrText xml:space="preserve"> FORMCHECKBOX </w:instrText>
+      </w:r>
+      <w:r>
+        <w:fldChar w:fldCharType="end"/>
+      </w:r>
+      <w:bookmarkEnd w:id="32"/>
+      <w:r>
+        <w:t xml:space="preserve"> LinkedIn</w:t>
+      </w:r>
+    </w:p>
+    <w:p>
+      <w:pPr>
+        <w:pStyle w:val="SECTION2"/>
+      </w:pPr>
+      <w:r>
+        <w:t>Forms</w:t>
+      </w:r>
+    </w:p>
+    <w:p>
+      <w:pPr>
+        <w:pStyle w:val="SECTION2"/>
+      </w:pPr>
+      <w:r>
+        <w:t>Social Media Links</w:t>
+      </w:r>
+    </w:p>
+    <w:p>
+      <w:pPr>
+        <w:pStyle w:val="Section3"/>
+      </w:pPr>
+      <w:r>
+        <w:t>Twitter</w:t>
+      </w:r>
+    </w:p>
+    <w:p>
+      <w:pPr>
+        <w:pStyle w:val="Section3"/>
+      </w:pPr>
+      <w:proofErr w:type="spellStart"/>
+      <w:r>
+        <w:t>UpWork</w:t>
+      </w:r>
+      <w:proofErr w:type="spellEnd"/>
+    </w:p>
+    <w:p>
+      <w:pPr>
+        <w:pStyle w:val="Section3"/>
+      </w:pPr>
+      <w:r>
+        <w:t>Care.com</w:t>
       </w:r>
     </w:p>
     <w:p>

</xml_diff>

<commit_message>
Continued revisions to styling of HTML & CSS files
</commit_message>
<xml_diff>
--- a/docs/Personal Site Plan.docx
+++ b/docs/Personal Site Plan.docx
@@ -56,8 +56,6 @@
       <w:r>
         <w:t>Change paragraphs to boxes</w:t>
       </w:r>
-      <w:bookmarkStart w:id="1" w:name="_GoBack"/>
-      <w:bookmarkEnd w:id="1"/>
     </w:p>
     <w:p>
       <w:pPr>
@@ -102,14 +100,14 @@
           </w:ffData>
         </w:fldChar>
       </w:r>
-      <w:bookmarkStart w:id="2" w:name="Check1"/>
-      <w:r>
-        <w:instrText xml:space="preserve"> FORMCHECKBOX </w:instrText>
-      </w:r>
-      <w:r>
-        <w:fldChar w:fldCharType="end"/>
-      </w:r>
-      <w:bookmarkEnd w:id="2"/>
+      <w:bookmarkStart w:id="1" w:name="Check1"/>
+      <w:r>
+        <w:instrText xml:space="preserve"> FORMCHECKBOX </w:instrText>
+      </w:r>
+      <w:r>
+        <w:fldChar w:fldCharType="end"/>
+      </w:r>
+      <w:bookmarkEnd w:id="1"/>
       <w:r>
         <w:t xml:space="preserve"> </w:t>
       </w:r>
@@ -139,14 +137,14 @@
           </w:ffData>
         </w:fldChar>
       </w:r>
-      <w:bookmarkStart w:id="3" w:name="Check2"/>
-      <w:r>
-        <w:instrText xml:space="preserve"> FORMCHECKBOX </w:instrText>
-      </w:r>
-      <w:r>
-        <w:fldChar w:fldCharType="end"/>
-      </w:r>
-      <w:bookmarkEnd w:id="3"/>
+      <w:bookmarkStart w:id="2" w:name="Check2"/>
+      <w:r>
+        <w:instrText xml:space="preserve"> FORMCHECKBOX </w:instrText>
+      </w:r>
+      <w:r>
+        <w:fldChar w:fldCharType="end"/>
+      </w:r>
+      <w:bookmarkEnd w:id="2"/>
       <w:r>
         <w:t xml:space="preserve"> </w:t>
       </w:r>
@@ -176,14 +174,14 @@
           </w:ffData>
         </w:fldChar>
       </w:r>
-      <w:bookmarkStart w:id="4" w:name="Check3"/>
-      <w:r>
-        <w:instrText xml:space="preserve"> FORMCHECKBOX </w:instrText>
-      </w:r>
-      <w:r>
-        <w:fldChar w:fldCharType="end"/>
-      </w:r>
-      <w:bookmarkEnd w:id="4"/>
+      <w:bookmarkStart w:id="3" w:name="Check3"/>
+      <w:r>
+        <w:instrText xml:space="preserve"> FORMCHECKBOX </w:instrText>
+      </w:r>
+      <w:r>
+        <w:fldChar w:fldCharType="end"/>
+      </w:r>
+      <w:bookmarkEnd w:id="3"/>
       <w:r>
         <w:t xml:space="preserve"> </w:t>
       </w:r>
@@ -216,14 +214,14 @@
           </w:ffData>
         </w:fldChar>
       </w:r>
-      <w:bookmarkStart w:id="5" w:name="Check4"/>
-      <w:r>
-        <w:instrText xml:space="preserve"> FORMCHECKBOX </w:instrText>
-      </w:r>
-      <w:r>
-        <w:fldChar w:fldCharType="end"/>
-      </w:r>
-      <w:bookmarkEnd w:id="5"/>
+      <w:bookmarkStart w:id="4" w:name="Check4"/>
+      <w:r>
+        <w:instrText xml:space="preserve"> FORMCHECKBOX </w:instrText>
+      </w:r>
+      <w:r>
+        <w:fldChar w:fldCharType="end"/>
+      </w:r>
+      <w:bookmarkEnd w:id="4"/>
       <w:r>
         <w:t xml:space="preserve"> </w:t>
       </w:r>
@@ -271,14 +269,14 @@
           </w:ffData>
         </w:fldChar>
       </w:r>
-      <w:bookmarkStart w:id="6" w:name="Check5"/>
-      <w:r>
-        <w:instrText xml:space="preserve"> FORMCHECKBOX </w:instrText>
-      </w:r>
-      <w:r>
-        <w:fldChar w:fldCharType="end"/>
-      </w:r>
-      <w:bookmarkEnd w:id="6"/>
+      <w:bookmarkStart w:id="5" w:name="Check5"/>
+      <w:r>
+        <w:instrText xml:space="preserve"> FORMCHECKBOX </w:instrText>
+      </w:r>
+      <w:r>
+        <w:fldChar w:fldCharType="end"/>
+      </w:r>
+      <w:bookmarkEnd w:id="5"/>
       <w:r>
         <w:t xml:space="preserve"> </w:t>
       </w:r>
@@ -308,14 +306,14 @@
           </w:ffData>
         </w:fldChar>
       </w:r>
-      <w:bookmarkStart w:id="7" w:name="Check6"/>
-      <w:r>
-        <w:instrText xml:space="preserve"> FORMCHECKBOX </w:instrText>
-      </w:r>
-      <w:r>
-        <w:fldChar w:fldCharType="end"/>
-      </w:r>
-      <w:bookmarkEnd w:id="7"/>
+      <w:bookmarkStart w:id="6" w:name="Check6"/>
+      <w:r>
+        <w:instrText xml:space="preserve"> FORMCHECKBOX </w:instrText>
+      </w:r>
+      <w:r>
+        <w:fldChar w:fldCharType="end"/>
+      </w:r>
+      <w:bookmarkEnd w:id="6"/>
       <w:r>
         <w:t xml:space="preserve"> </w:t>
       </w:r>
@@ -353,14 +351,14 @@
           </w:ffData>
         </w:fldChar>
       </w:r>
-      <w:bookmarkStart w:id="8" w:name="Check7"/>
-      <w:r>
-        <w:instrText xml:space="preserve"> FORMCHECKBOX </w:instrText>
-      </w:r>
-      <w:r>
-        <w:fldChar w:fldCharType="end"/>
-      </w:r>
-      <w:bookmarkEnd w:id="8"/>
+      <w:bookmarkStart w:id="7" w:name="Check7"/>
+      <w:r>
+        <w:instrText xml:space="preserve"> FORMCHECKBOX </w:instrText>
+      </w:r>
+      <w:r>
+        <w:fldChar w:fldCharType="end"/>
+      </w:r>
+      <w:bookmarkEnd w:id="7"/>
       <w:r>
         <w:t xml:space="preserve"> </w:t>
       </w:r>
@@ -390,14 +388,14 @@
           </w:ffData>
         </w:fldChar>
       </w:r>
-      <w:bookmarkStart w:id="9" w:name="Check8"/>
-      <w:r>
-        <w:instrText xml:space="preserve"> FORMCHECKBOX </w:instrText>
-      </w:r>
-      <w:r>
-        <w:fldChar w:fldCharType="end"/>
-      </w:r>
-      <w:bookmarkEnd w:id="9"/>
+      <w:bookmarkStart w:id="8" w:name="Check8"/>
+      <w:r>
+        <w:instrText xml:space="preserve"> FORMCHECKBOX </w:instrText>
+      </w:r>
+      <w:r>
+        <w:fldChar w:fldCharType="end"/>
+      </w:r>
+      <w:bookmarkEnd w:id="8"/>
       <w:r>
         <w:t xml:space="preserve"> </w:t>
       </w:r>
@@ -427,14 +425,14 @@
           </w:ffData>
         </w:fldChar>
       </w:r>
-      <w:bookmarkStart w:id="10" w:name="Check9"/>
-      <w:r>
-        <w:instrText xml:space="preserve"> FORMCHECKBOX </w:instrText>
-      </w:r>
-      <w:r>
-        <w:fldChar w:fldCharType="end"/>
-      </w:r>
-      <w:bookmarkEnd w:id="10"/>
+      <w:bookmarkStart w:id="9" w:name="Check9"/>
+      <w:r>
+        <w:instrText xml:space="preserve"> FORMCHECKBOX </w:instrText>
+      </w:r>
+      <w:r>
+        <w:fldChar w:fldCharType="end"/>
+      </w:r>
+      <w:bookmarkEnd w:id="9"/>
       <w:r>
         <w:t xml:space="preserve"> </w:t>
       </w:r>
@@ -464,14 +462,14 @@
           </w:ffData>
         </w:fldChar>
       </w:r>
-      <w:bookmarkStart w:id="11" w:name="Check10"/>
-      <w:r>
-        <w:instrText xml:space="preserve"> FORMCHECKBOX </w:instrText>
-      </w:r>
-      <w:r>
-        <w:fldChar w:fldCharType="end"/>
-      </w:r>
-      <w:bookmarkEnd w:id="11"/>
+      <w:bookmarkStart w:id="10" w:name="Check10"/>
+      <w:r>
+        <w:instrText xml:space="preserve"> FORMCHECKBOX </w:instrText>
+      </w:r>
+      <w:r>
+        <w:fldChar w:fldCharType="end"/>
+      </w:r>
+      <w:bookmarkEnd w:id="10"/>
       <w:r>
         <w:t xml:space="preserve"> </w:t>
       </w:r>
@@ -501,14 +499,14 @@
           </w:ffData>
         </w:fldChar>
       </w:r>
-      <w:bookmarkStart w:id="12" w:name="Check11"/>
-      <w:r>
-        <w:instrText xml:space="preserve"> FORMCHECKBOX </w:instrText>
-      </w:r>
-      <w:r>
-        <w:fldChar w:fldCharType="end"/>
-      </w:r>
-      <w:bookmarkEnd w:id="12"/>
+      <w:bookmarkStart w:id="11" w:name="Check11"/>
+      <w:r>
+        <w:instrText xml:space="preserve"> FORMCHECKBOX </w:instrText>
+      </w:r>
+      <w:r>
+        <w:fldChar w:fldCharType="end"/>
+      </w:r>
+      <w:bookmarkEnd w:id="11"/>
       <w:r>
         <w:t xml:space="preserve"> </w:t>
       </w:r>
@@ -538,14 +536,14 @@
           </w:ffData>
         </w:fldChar>
       </w:r>
-      <w:bookmarkStart w:id="13" w:name="Check12"/>
-      <w:r>
-        <w:instrText xml:space="preserve"> FORMCHECKBOX </w:instrText>
-      </w:r>
-      <w:r>
-        <w:fldChar w:fldCharType="end"/>
-      </w:r>
-      <w:bookmarkEnd w:id="13"/>
+      <w:bookmarkStart w:id="12" w:name="Check12"/>
+      <w:r>
+        <w:instrText xml:space="preserve"> FORMCHECKBOX </w:instrText>
+      </w:r>
+      <w:r>
+        <w:fldChar w:fldCharType="end"/>
+      </w:r>
+      <w:bookmarkEnd w:id="12"/>
       <w:r>
         <w:t xml:space="preserve"> </w:t>
       </w:r>
@@ -583,14 +581,14 @@
           </w:ffData>
         </w:fldChar>
       </w:r>
-      <w:bookmarkStart w:id="14" w:name="Check13"/>
-      <w:r>
-        <w:instrText xml:space="preserve"> FORMCHECKBOX </w:instrText>
-      </w:r>
-      <w:r>
-        <w:fldChar w:fldCharType="end"/>
-      </w:r>
-      <w:bookmarkEnd w:id="14"/>
+      <w:bookmarkStart w:id="13" w:name="Check13"/>
+      <w:r>
+        <w:instrText xml:space="preserve"> FORMCHECKBOX </w:instrText>
+      </w:r>
+      <w:r>
+        <w:fldChar w:fldCharType="end"/>
+      </w:r>
+      <w:bookmarkEnd w:id="13"/>
       <w:r>
         <w:t xml:space="preserve"> </w:t>
       </w:r>
@@ -620,14 +618,14 @@
           </w:ffData>
         </w:fldChar>
       </w:r>
-      <w:bookmarkStart w:id="15" w:name="Check14"/>
-      <w:r>
-        <w:instrText xml:space="preserve"> FORMCHECKBOX </w:instrText>
-      </w:r>
-      <w:r>
-        <w:fldChar w:fldCharType="end"/>
-      </w:r>
-      <w:bookmarkEnd w:id="15"/>
+      <w:bookmarkStart w:id="14" w:name="Check14"/>
+      <w:r>
+        <w:instrText xml:space="preserve"> FORMCHECKBOX </w:instrText>
+      </w:r>
+      <w:r>
+        <w:fldChar w:fldCharType="end"/>
+      </w:r>
+      <w:bookmarkEnd w:id="14"/>
       <w:r>
         <w:t xml:space="preserve"> </w:t>
       </w:r>
@@ -657,14 +655,14 @@
           </w:ffData>
         </w:fldChar>
       </w:r>
-      <w:bookmarkStart w:id="16" w:name="Check15"/>
-      <w:r>
-        <w:instrText xml:space="preserve"> FORMCHECKBOX </w:instrText>
-      </w:r>
-      <w:r>
-        <w:fldChar w:fldCharType="end"/>
-      </w:r>
-      <w:bookmarkEnd w:id="16"/>
+      <w:bookmarkStart w:id="15" w:name="Check15"/>
+      <w:r>
+        <w:instrText xml:space="preserve"> FORMCHECKBOX </w:instrText>
+      </w:r>
+      <w:r>
+        <w:fldChar w:fldCharType="end"/>
+      </w:r>
+      <w:bookmarkEnd w:id="15"/>
       <w:r>
         <w:t xml:space="preserve"> </w:t>
       </w:r>
@@ -694,14 +692,14 @@
           </w:ffData>
         </w:fldChar>
       </w:r>
-      <w:bookmarkStart w:id="17" w:name="Check16"/>
-      <w:r>
-        <w:instrText xml:space="preserve"> FORMCHECKBOX </w:instrText>
-      </w:r>
-      <w:r>
-        <w:fldChar w:fldCharType="end"/>
-      </w:r>
-      <w:bookmarkEnd w:id="17"/>
+      <w:bookmarkStart w:id="16" w:name="Check16"/>
+      <w:r>
+        <w:instrText xml:space="preserve"> FORMCHECKBOX </w:instrText>
+      </w:r>
+      <w:r>
+        <w:fldChar w:fldCharType="end"/>
+      </w:r>
+      <w:bookmarkEnd w:id="16"/>
       <w:r>
         <w:t xml:space="preserve"> </w:t>
       </w:r>
@@ -731,14 +729,14 @@
           </w:ffData>
         </w:fldChar>
       </w:r>
-      <w:bookmarkStart w:id="18" w:name="Check17"/>
-      <w:r>
-        <w:instrText xml:space="preserve"> FORMCHECKBOX </w:instrText>
-      </w:r>
-      <w:r>
-        <w:fldChar w:fldCharType="end"/>
-      </w:r>
-      <w:bookmarkEnd w:id="18"/>
+      <w:bookmarkStart w:id="17" w:name="Check17"/>
+      <w:r>
+        <w:instrText xml:space="preserve"> FORMCHECKBOX </w:instrText>
+      </w:r>
+      <w:r>
+        <w:fldChar w:fldCharType="end"/>
+      </w:r>
+      <w:bookmarkEnd w:id="17"/>
       <w:r>
         <w:t xml:space="preserve"> </w:t>
       </w:r>
@@ -776,14 +774,14 @@
           </w:ffData>
         </w:fldChar>
       </w:r>
-      <w:bookmarkStart w:id="19" w:name="Check18"/>
-      <w:r>
-        <w:instrText xml:space="preserve"> FORMCHECKBOX </w:instrText>
-      </w:r>
-      <w:r>
-        <w:fldChar w:fldCharType="end"/>
-      </w:r>
-      <w:bookmarkEnd w:id="19"/>
+      <w:bookmarkStart w:id="18" w:name="Check18"/>
+      <w:r>
+        <w:instrText xml:space="preserve"> FORMCHECKBOX </w:instrText>
+      </w:r>
+      <w:r>
+        <w:fldChar w:fldCharType="end"/>
+      </w:r>
+      <w:bookmarkEnd w:id="18"/>
       <w:r>
         <w:t xml:space="preserve"> </w:t>
       </w:r>
@@ -818,14 +816,14 @@
           </w:ffData>
         </w:fldChar>
       </w:r>
-      <w:bookmarkStart w:id="20" w:name="Check19"/>
-      <w:r>
-        <w:instrText xml:space="preserve"> FORMCHECKBOX </w:instrText>
-      </w:r>
-      <w:r>
-        <w:fldChar w:fldCharType="end"/>
-      </w:r>
-      <w:bookmarkEnd w:id="20"/>
+      <w:bookmarkStart w:id="19" w:name="Check19"/>
+      <w:r>
+        <w:instrText xml:space="preserve"> FORMCHECKBOX </w:instrText>
+      </w:r>
+      <w:r>
+        <w:fldChar w:fldCharType="end"/>
+      </w:r>
+      <w:bookmarkEnd w:id="19"/>
     </w:p>
     <w:p>
       <w:pPr>
@@ -930,14 +928,14 @@
           </w:ffData>
         </w:fldChar>
       </w:r>
-      <w:bookmarkStart w:id="21" w:name="Check20"/>
-      <w:r>
-        <w:instrText xml:space="preserve"> FORMCHECKBOX </w:instrText>
-      </w:r>
-      <w:r>
-        <w:fldChar w:fldCharType="end"/>
-      </w:r>
-      <w:bookmarkEnd w:id="21"/>
+      <w:bookmarkStart w:id="20" w:name="Check20"/>
+      <w:r>
+        <w:instrText xml:space="preserve"> FORMCHECKBOX </w:instrText>
+      </w:r>
+      <w:r>
+        <w:fldChar w:fldCharType="end"/>
+      </w:r>
+      <w:bookmarkEnd w:id="20"/>
       <w:r>
         <w:t xml:space="preserve"> </w:t>
       </w:r>
@@ -968,14 +966,14 @@
           </w:ffData>
         </w:fldChar>
       </w:r>
-      <w:bookmarkStart w:id="22" w:name="Check21"/>
-      <w:r>
-        <w:instrText xml:space="preserve"> FORMCHECKBOX </w:instrText>
-      </w:r>
-      <w:r>
-        <w:fldChar w:fldCharType="end"/>
-      </w:r>
-      <w:bookmarkEnd w:id="22"/>
+      <w:bookmarkStart w:id="21" w:name="Check21"/>
+      <w:r>
+        <w:instrText xml:space="preserve"> FORMCHECKBOX </w:instrText>
+      </w:r>
+      <w:r>
+        <w:fldChar w:fldCharType="end"/>
+      </w:r>
+      <w:bookmarkEnd w:id="21"/>
       <w:r>
         <w:t xml:space="preserve"> </w:t>
       </w:r>
@@ -1011,14 +1009,14 @@
           </w:ffData>
         </w:fldChar>
       </w:r>
-      <w:bookmarkStart w:id="23" w:name="Check23"/>
-      <w:r>
-        <w:instrText xml:space="preserve"> FORMCHECKBOX </w:instrText>
-      </w:r>
-      <w:r>
-        <w:fldChar w:fldCharType="end"/>
-      </w:r>
-      <w:bookmarkEnd w:id="23"/>
+      <w:bookmarkStart w:id="22" w:name="Check23"/>
+      <w:r>
+        <w:instrText xml:space="preserve"> FORMCHECKBOX </w:instrText>
+      </w:r>
+      <w:r>
+        <w:fldChar w:fldCharType="end"/>
+      </w:r>
+      <w:bookmarkEnd w:id="22"/>
       <w:r>
         <w:t xml:space="preserve"> Move the header up to top of page</w:t>
       </w:r>
@@ -1045,14 +1043,14 @@
           </w:ffData>
         </w:fldChar>
       </w:r>
-      <w:bookmarkStart w:id="24" w:name="Check24"/>
-      <w:r>
-        <w:instrText xml:space="preserve"> FORMCHECKBOX </w:instrText>
-      </w:r>
-      <w:r>
-        <w:fldChar w:fldCharType="end"/>
-      </w:r>
-      <w:bookmarkEnd w:id="24"/>
+      <w:bookmarkStart w:id="23" w:name="Check24"/>
+      <w:r>
+        <w:instrText xml:space="preserve"> FORMCHECKBOX </w:instrText>
+      </w:r>
+      <w:r>
+        <w:fldChar w:fldCharType="end"/>
+      </w:r>
+      <w:bookmarkEnd w:id="23"/>
       <w:r>
         <w:t xml:space="preserve"> Adjust background image – move up &amp; left (float?)</w:t>
       </w:r>
@@ -1079,7 +1077,44 @@
           </w:ffData>
         </w:fldChar>
       </w:r>
-      <w:bookmarkStart w:id="25" w:name="Check22"/>
+      <w:bookmarkStart w:id="24" w:name="Check22"/>
+      <w:r>
+        <w:instrText xml:space="preserve"> FORMCHECKBOX </w:instrText>
+      </w:r>
+      <w:r>
+        <w:fldChar w:fldCharType="end"/>
+      </w:r>
+      <w:bookmarkEnd w:id="24"/>
+      <w:r>
+        <w:t xml:space="preserve"> </w:t>
+      </w:r>
+      <w:r>
+        <w:t>Mobile responsive</w:t>
+      </w:r>
+    </w:p>
+    <w:p>
+      <w:pPr>
+        <w:pStyle w:val="Section3"/>
+        <w:numPr>
+          <w:ilvl w:val="0"/>
+          <w:numId w:val="0"/>
+        </w:numPr>
+        <w:ind w:left="2347"/>
+      </w:pPr>
+      <w:r>
+        <w:fldChar w:fldCharType="begin">
+          <w:ffData>
+            <w:name w:val="Check33"/>
+            <w:enabled/>
+            <w:calcOnExit w:val="0"/>
+            <w:checkBox>
+              <w:sizeAuto/>
+              <w:default w:val="0"/>
+            </w:checkBox>
+          </w:ffData>
+        </w:fldChar>
+      </w:r>
+      <w:bookmarkStart w:id="25" w:name="Check33"/>
       <w:r>
         <w:instrText xml:space="preserve"> FORMCHECKBOX </w:instrText>
       </w:r>
@@ -1088,11 +1123,18 @@
       </w:r>
       <w:bookmarkEnd w:id="25"/>
       <w:r>
-        <w:t xml:space="preserve"> </w:t>
-      </w:r>
-      <w:r>
-        <w:t>Mobile responsive</w:t>
-      </w:r>
+        <w:t xml:space="preserve"> Format contact box to look like a business card</w:t>
+      </w:r>
+    </w:p>
+    <w:p>
+      <w:pPr>
+        <w:pStyle w:val="Section3"/>
+        <w:numPr>
+          <w:ilvl w:val="0"/>
+          <w:numId w:val="0"/>
+        </w:numPr>
+        <w:ind w:left="2347"/>
+      </w:pPr>
     </w:p>
     <w:p>
       <w:pPr>
@@ -1296,20 +1338,12 @@
     </w:p>
     <w:p>
       <w:pPr>
-        <w:pStyle w:val="SECTION2"/>
-      </w:pPr>
-      <w:r>
-        <w:t>Page redirects</w:t>
-      </w:r>
-    </w:p>
-    <w:p>
-      <w:pPr>
-        <w:ind w:left="1440" w:firstLine="720"/>
-      </w:pPr>
-      <w:r>
-        <w:fldChar w:fldCharType="begin">
-          <w:ffData>
-            <w:name w:val="Check27"/>
+        <w:ind w:left="2160"/>
+      </w:pPr>
+      <w:r>
+        <w:fldChar w:fldCharType="begin">
+          <w:ffData>
+            <w:name w:val="Check34"/>
             <w:enabled/>
             <w:calcOnExit w:val="0"/>
             <w:checkBox>
@@ -1319,7 +1353,7 @@
           </w:ffData>
         </w:fldChar>
       </w:r>
-      <w:bookmarkStart w:id="28" w:name="Check27"/>
+      <w:bookmarkStart w:id="28" w:name="Check34"/>
       <w:r>
         <w:instrText xml:space="preserve"> FORMCHECKBOX </w:instrText>
       </w:r>
@@ -1328,7 +1362,23 @@
       </w:r>
       <w:bookmarkEnd w:id="28"/>
       <w:r>
-        <w:t xml:space="preserve"> More info</w:t>
+        <w:t xml:space="preserve"> thumbnail image size </w:t>
+      </w:r>
+      <w:proofErr w:type="gramStart"/>
+      <w:r>
+        <w:t>expand</w:t>
+      </w:r>
+      <w:proofErr w:type="gramEnd"/>
+      <w:r>
+        <w:t xml:space="preserve"> on hover – with click function to open page</w:t>
+      </w:r>
+    </w:p>
+    <w:p>
+      <w:pPr>
+        <w:pStyle w:val="SECTION2"/>
+      </w:pPr>
+      <w:r>
+        <w:t>Page redirects</w:t>
       </w:r>
     </w:p>
     <w:p>
@@ -1338,7 +1388,7 @@
       <w:r>
         <w:fldChar w:fldCharType="begin">
           <w:ffData>
-            <w:name w:val="Check28"/>
+            <w:name w:val="Check27"/>
             <w:enabled/>
             <w:calcOnExit w:val="0"/>
             <w:checkBox>
@@ -1348,7 +1398,7 @@
           </w:ffData>
         </w:fldChar>
       </w:r>
-      <w:bookmarkStart w:id="29" w:name="Check28"/>
+      <w:bookmarkStart w:id="29" w:name="Check27"/>
       <w:r>
         <w:instrText xml:space="preserve"> FORMCHECKBOX </w:instrText>
       </w:r>
@@ -1357,7 +1407,7 @@
       </w:r>
       <w:bookmarkEnd w:id="29"/>
       <w:r>
-        <w:t xml:space="preserve"> Specific projects</w:t>
+        <w:t xml:space="preserve"> More info</w:t>
       </w:r>
     </w:p>
     <w:p>
@@ -1367,7 +1417,7 @@
       <w:r>
         <w:fldChar w:fldCharType="begin">
           <w:ffData>
-            <w:name w:val="Check29"/>
+            <w:name w:val="Check28"/>
             <w:enabled/>
             <w:calcOnExit w:val="0"/>
             <w:checkBox>
@@ -1377,7 +1427,7 @@
           </w:ffData>
         </w:fldChar>
       </w:r>
-      <w:bookmarkStart w:id="30" w:name="Check29"/>
+      <w:bookmarkStart w:id="30" w:name="Check28"/>
       <w:r>
         <w:instrText xml:space="preserve"> FORMCHECKBOX </w:instrText>
       </w:r>
@@ -1386,7 +1436,7 @@
       </w:r>
       <w:bookmarkEnd w:id="30"/>
       <w:r>
-        <w:t xml:space="preserve"> Contact</w:t>
+        <w:t xml:space="preserve"> Specific projects</w:t>
       </w:r>
     </w:p>
     <w:p>
@@ -1396,7 +1446,7 @@
       <w:r>
         <w:fldChar w:fldCharType="begin">
           <w:ffData>
-            <w:name w:val="Check30"/>
+            <w:name w:val="Check29"/>
             <w:enabled/>
             <w:calcOnExit w:val="0"/>
             <w:checkBox>
@@ -1406,7 +1456,7 @@
           </w:ffData>
         </w:fldChar>
       </w:r>
-      <w:bookmarkStart w:id="31" w:name="Check30"/>
+      <w:bookmarkStart w:id="31" w:name="Check29"/>
       <w:r>
         <w:instrText xml:space="preserve"> FORMCHECKBOX </w:instrText>
       </w:r>
@@ -1414,6 +1464,37 @@
         <w:fldChar w:fldCharType="end"/>
       </w:r>
       <w:bookmarkEnd w:id="31"/>
+      <w:r>
+        <w:t xml:space="preserve"> Contact</w:t>
+      </w:r>
+      <w:bookmarkStart w:id="32" w:name="_GoBack"/>
+      <w:bookmarkEnd w:id="32"/>
+    </w:p>
+    <w:p>
+      <w:pPr>
+        <w:ind w:left="1440" w:firstLine="720"/>
+      </w:pPr>
+      <w:r>
+        <w:fldChar w:fldCharType="begin">
+          <w:ffData>
+            <w:name w:val="Check30"/>
+            <w:enabled/>
+            <w:calcOnExit w:val="0"/>
+            <w:checkBox>
+              <w:sizeAuto/>
+              <w:default w:val="0"/>
+            </w:checkBox>
+          </w:ffData>
+        </w:fldChar>
+      </w:r>
+      <w:bookmarkStart w:id="33" w:name="Check30"/>
+      <w:r>
+        <w:instrText xml:space="preserve"> FORMCHECKBOX </w:instrText>
+      </w:r>
+      <w:r>
+        <w:fldChar w:fldCharType="end"/>
+      </w:r>
+      <w:bookmarkEnd w:id="33"/>
       <w:r>
         <w:t xml:space="preserve"> IMDB</w:t>
       </w:r>
@@ -1435,14 +1516,14 @@
           </w:ffData>
         </w:fldChar>
       </w:r>
-      <w:bookmarkStart w:id="32" w:name="Check31"/>
-      <w:r>
-        <w:instrText xml:space="preserve"> FORMCHECKBOX </w:instrText>
-      </w:r>
-      <w:r>
-        <w:fldChar w:fldCharType="end"/>
-      </w:r>
-      <w:bookmarkEnd w:id="32"/>
+      <w:bookmarkStart w:id="34" w:name="Check31"/>
+      <w:r>
+        <w:instrText xml:space="preserve"> FORMCHECKBOX </w:instrText>
+      </w:r>
+      <w:r>
+        <w:fldChar w:fldCharType="end"/>
+      </w:r>
+      <w:bookmarkEnd w:id="34"/>
       <w:r>
         <w:t xml:space="preserve"> LinkedIn</w:t>
       </w:r>

</xml_diff>